<commit_message>
orders: add: order types - enum, bean, dto and processing
</commit_message>
<xml_diff>
--- a/core/src/main/resources/docs/templates/order/Student_Expel_21-05-2020.docx
+++ b/core/src/main/resources/docs/templates/order/Student_Expel_21-05-2020.docx
@@ -201,6 +201,78 @@
       </w:pPr>
     </w:p>
     <w:p/>
+    <w:tbl>
+      <w:tblPr>
+        <w:tblStyle w:val="ae"/>
+        <w:tblW w:w="0" w:type="auto"/>
+        <w:tblBorders>
+          <w:bottom w:val="none" w:sz="0" w:space="0" w:color="auto"/>
+        </w:tblBorders>
+        <w:tblLook w:val="04A0"/>
+      </w:tblPr>
+      <w:tblGrid>
+        <w:gridCol w:w="3510"/>
+      </w:tblGrid>
+      <w:tr>
+        <w:tc>
+          <w:tcPr>
+            <w:tcW w:w="3510" w:type="dxa"/>
+            <w:tcBorders>
+              <w:top w:val="nil"/>
+              <w:left w:val="nil"/>
+              <w:bottom w:val="nil"/>
+              <w:right w:val="nil"/>
+            </w:tcBorders>
+          </w:tcPr>
+          <w:p>
+            <w:r>
+              <w:rPr>
+                <w:sz w:val="28"/>
+                <w:szCs w:val="28"/>
+              </w:rPr>
+              <w:t>Про відрахування</w:t>
+            </w:r>
+          </w:p>
+        </w:tc>
+      </w:tr>
+      <w:tr>
+        <w:tc>
+          <w:tcPr>
+            <w:tcW w:w="3510" w:type="dxa"/>
+            <w:tcBorders>
+              <w:top w:val="nil"/>
+              <w:left w:val="nil"/>
+              <w:bottom w:val="nil"/>
+              <w:right w:val="nil"/>
+            </w:tcBorders>
+          </w:tcPr>
+          <w:p>
+            <w:pPr>
+              <w:rPr>
+                <w:sz w:val="28"/>
+                <w:szCs w:val="28"/>
+              </w:rPr>
+            </w:pPr>
+            <w:r>
+              <w:rPr>
+                <w:sz w:val="28"/>
+                <w:szCs w:val="28"/>
+              </w:rPr>
+              <w:t>факультет інформаційних</w:t>
+            </w:r>
+          </w:p>
+          <w:p>
+            <w:r>
+              <w:rPr>
+                <w:sz w:val="28"/>
+                <w:szCs w:val="28"/>
+              </w:rPr>
+              <w:t>технологій і систем</w:t>
+            </w:r>
+          </w:p>
+        </w:tc>
+      </w:tr>
+    </w:tbl>
     <w:p/>
     <w:p>
       <w:pPr>
@@ -209,43 +281,6 @@
           <w:szCs w:val="28"/>
         </w:rPr>
       </w:pPr>
-      <w:r>
-        <w:rPr>
-          <w:sz w:val="28"/>
-          <w:szCs w:val="28"/>
-        </w:rPr>
-        <w:t>Про відрахування</w:t>
-      </w:r>
-    </w:p>
-    <w:p>
-      <w:pPr>
-        <w:rPr>
-          <w:sz w:val="28"/>
-          <w:szCs w:val="28"/>
-        </w:rPr>
-      </w:pPr>
-      <w:r>
-        <w:rPr>
-          <w:sz w:val="28"/>
-          <w:szCs w:val="28"/>
-        </w:rPr>
-        <w:t>факультет інформаційних</w:t>
-      </w:r>
-    </w:p>
-    <w:p>
-      <w:pPr>
-        <w:rPr>
-          <w:sz w:val="28"/>
-          <w:szCs w:val="28"/>
-        </w:rPr>
-      </w:pPr>
-      <w:r>
-        <w:rPr>
-          <w:sz w:val="28"/>
-          <w:szCs w:val="28"/>
-        </w:rPr>
-        <w:t>технологій і систем</w:t>
-      </w:r>
     </w:p>
     <w:p>
       <w:pPr>
@@ -668,6 +703,7 @@
           <w:sz w:val="28"/>
           <w:szCs w:val="28"/>
         </w:rPr>
+        <w:lastRenderedPageBreak/>
         <w:t>Начальник юридичного відділу</w:t>
       </w:r>
       <w:r>
@@ -738,7 +774,6 @@
         <w:rPr>
           <w:sz w:val="28"/>
         </w:rPr>
-        <w:lastRenderedPageBreak/>
         <w:t>запобігання та виявлення корупції</w:t>
       </w:r>
       <w:r>

</xml_diff>